<commit_message>
Paper edits and added coauthour feedback.
</commit_message>
<xml_diff>
--- a/paper/feedback/v1_0/shumko_ac6_curtain_stats_response_to_reviewers_v1.docx
+++ b/paper/feedback/v1_0/shumko_ac6_curtain_stats_response_to_reviewers_v1.docx
@@ -45,7 +45,29 @@
           <w:szCs w:val="24"/>
           <w:lang w:val="en-US" w:eastAsia="zh-CN" w:bidi="hi-IN"/>
         </w:rPr>
-        <w:t xml:space="preserve">reviewing this manuscript. We incorporated your suggestions into our manuscript, and our responses to your feedback in letter are colored </w:t>
+        <w:t xml:space="preserve">reviewing this manuscript. We incorporated your suggestions into our manuscript, and our responses to your feedback in </w:t>
+      </w:r>
+      <w:r>
+        <w:rPr>
+          <w:rFonts w:eastAsia="Noto Serif CJK SC" w:cs="Lohit Devanagari"/>
+          <w:color w:val="auto"/>
+          <w:kern w:val="2"/>
+          <w:sz w:val="24"/>
+          <w:szCs w:val="24"/>
+          <w:lang w:val="en-US" w:eastAsia="zh-CN" w:bidi="hi-IN"/>
+        </w:rPr>
+        <w:t xml:space="preserve">this </w:t>
+      </w:r>
+      <w:r>
+        <w:rPr>
+          <w:rFonts w:eastAsia="Noto Serif CJK SC" w:cs="Lohit Devanagari"/>
+          <w:color w:val="auto"/>
+          <w:kern w:val="2"/>
+          <w:sz w:val="24"/>
+          <w:szCs w:val="24"/>
+          <w:lang w:val="en-US" w:eastAsia="zh-CN" w:bidi="hi-IN"/>
+        </w:rPr>
+        <w:t xml:space="preserve">letter are colored </w:t>
       </w:r>
       <w:r>
         <w:rPr>
@@ -775,95 +797,7 @@
           <w:szCs w:val="24"/>
           <w:lang w:val="en-US" w:eastAsia="zh-CN" w:bidi="hi-IN"/>
         </w:rPr>
-        <w:t xml:space="preserve">We did not comment on the MLT distribution in the manuscript because it is very murky. The MLT location of the SAA (tied to the time of day) strongly influences the MLT distribution. We attempted to address this by applying various time of day filters to the MLT distributions, to pin down the SAA location. Unfortunately, this filtering decimated the data set to the point where statistical inference was impossible. Furthermore, the observed MLT distribution will not be uniform because </w:t>
-      </w:r>
-      <w:r>
-        <w:rPr>
-          <w:rFonts w:eastAsia="Noto Serif CJK SC" w:cs="Lohit Devanagari"/>
-          <w:color w:val="18A303"/>
-          <w:kern w:val="2"/>
-          <w:sz w:val="24"/>
-          <w:szCs w:val="24"/>
-          <w:lang w:val="en-US" w:eastAsia="zh-CN" w:bidi="hi-IN"/>
-        </w:rPr>
-        <w:t xml:space="preserve">the drifting </w:t>
-      </w:r>
-      <w:r>
-        <w:rPr>
-          <w:rFonts w:eastAsia="Noto Serif CJK SC" w:cs="Lohit Devanagari"/>
-          <w:color w:val="18A303"/>
-          <w:kern w:val="2"/>
-          <w:sz w:val="24"/>
-          <w:szCs w:val="24"/>
-          <w:lang w:val="en-US" w:eastAsia="zh-CN" w:bidi="hi-IN"/>
-        </w:rPr>
-        <w:t xml:space="preserve">curtain electrons disperse and become less prominent and </w:t>
-      </w:r>
-      <w:r>
-        <w:rPr>
-          <w:rFonts w:eastAsia="Noto Serif CJK SC" w:cs="Lohit Devanagari"/>
-          <w:color w:val="18A303"/>
-          <w:kern w:val="2"/>
-          <w:sz w:val="24"/>
-          <w:szCs w:val="24"/>
-          <w:lang w:val="en-US" w:eastAsia="zh-CN" w:bidi="hi-IN"/>
-        </w:rPr>
-        <w:t xml:space="preserve">therefore </w:t>
-      </w:r>
-      <w:r>
-        <w:rPr>
-          <w:rFonts w:eastAsia="Noto Serif CJK SC" w:cs="Lohit Devanagari"/>
-          <w:color w:val="18A303"/>
-          <w:kern w:val="2"/>
-          <w:sz w:val="24"/>
-          <w:szCs w:val="24"/>
-          <w:lang w:val="en-US" w:eastAsia="zh-CN" w:bidi="hi-IN"/>
-        </w:rPr>
-        <w:t xml:space="preserve">less detectable. </w:t>
-      </w:r>
-      <w:r>
-        <w:rPr>
-          <w:rFonts w:eastAsia="Noto Serif CJK SC" w:cs="Lohit Devanagari"/>
-          <w:color w:val="18A303"/>
-          <w:kern w:val="2"/>
-          <w:sz w:val="24"/>
-          <w:szCs w:val="24"/>
-          <w:lang w:val="en-US" w:eastAsia="zh-CN" w:bidi="hi-IN"/>
-        </w:rPr>
-        <w:t>Lastly, t</w:t>
-      </w:r>
-      <w:r>
-        <w:rPr>
-          <w:rFonts w:eastAsia="Noto Serif CJK SC" w:cs="Lohit Devanagari"/>
-          <w:color w:val="18A303"/>
-          <w:kern w:val="2"/>
-          <w:sz w:val="24"/>
-          <w:szCs w:val="24"/>
-          <w:lang w:val="en-US" w:eastAsia="zh-CN" w:bidi="hi-IN"/>
-        </w:rPr>
-        <w:t xml:space="preserve">his is compounded by other </w:t>
-      </w:r>
-      <w:r>
-        <w:rPr>
-          <w:rFonts w:eastAsia="Noto Serif CJK SC" w:cs="Lohit Devanagari"/>
-          <w:color w:val="18A303"/>
-          <w:kern w:val="2"/>
-          <w:sz w:val="24"/>
-          <w:szCs w:val="24"/>
-          <w:lang w:val="en-US" w:eastAsia="zh-CN" w:bidi="hi-IN"/>
-        </w:rPr>
-        <w:t>drift loss cone</w:t>
-      </w:r>
-      <w:r>
-        <w:rPr>
-          <w:rFonts w:eastAsia="Noto Serif CJK SC" w:cs="Lohit Devanagari"/>
-          <w:color w:val="18A303"/>
-          <w:kern w:val="2"/>
-          <w:sz w:val="24"/>
-          <w:szCs w:val="24"/>
-          <w:lang w:val="en-US" w:eastAsia="zh-CN" w:bidi="hi-IN"/>
-        </w:rPr>
-        <w:t xml:space="preserve"> precipitation that will bury curtains along their drift path.</w:t>
+        <w:t>We did not comment on the MLT distribution in the manuscript because it is very murky. The MLT location of the SAA (tied to the time of day) strongly influences the MLT distribution. We attempted to address this by applying various time of day filters to the MLT distributions, to pin down the SAA location. Unfortunately, this filtering decimated the data set to the point where statistical inference was impossible. Furthermore, the observed MLT distribution will not be uniform because the drifting curtain electrons disperse and become less prominent and therefore less detectable. Lastly, this is compounded by other drift loss cone precipitation that will bury curtains along their drift path.</w:t>
       </w:r>
     </w:p>
     <w:p>
@@ -1612,66 +1546,35 @@
         <w:rPr>
           <w:color w:val="18A303"/>
         </w:rPr>
-        <w:t xml:space="preserve">We made a box plot of the curtain </w:t>
-      </w:r>
-      <w:r>
-        <w:rPr>
-          <w:color w:val="18A303"/>
-        </w:rPr>
-        <w:t>distribution in</w:t>
-      </w:r>
-      <w:r>
-        <w:rPr>
-          <w:color w:val="18A303"/>
-        </w:rPr>
-        <w:t xml:space="preserve"> L shell </w:t>
-      </w:r>
-      <w:r>
-        <w:rPr>
-          <w:rFonts w:eastAsia="Noto Serif CJK SC" w:cs="Lohit Devanagari"/>
-          <w:color w:val="18A303"/>
-          <w:kern w:val="2"/>
-          <w:sz w:val="24"/>
-          <w:szCs w:val="24"/>
-          <w:lang w:val="en-US" w:eastAsia="zh-CN" w:bidi="hi-IN"/>
-        </w:rPr>
-        <w:t xml:space="preserve">and </w:t>
-      </w:r>
-      <w:r>
-        <w:rPr>
-          <w:color w:val="18A303"/>
-        </w:rPr>
-        <w:t xml:space="preserve">AE. </w:t>
-      </w:r>
-      <w:r>
-        <w:rPr>
-          <w:color w:val="18A303"/>
-        </w:rPr>
-        <w:t xml:space="preserve">The AE bins are </w:t>
-      </w:r>
-      <w:r>
-        <w:rPr>
-          <w:color w:val="18A303"/>
-        </w:rPr>
-        <w:t xml:space="preserve">100 nT wide </w:t>
-      </w:r>
-      <w:r>
-        <w:rPr>
-          <w:color w:val="18A303"/>
-        </w:rPr>
-        <w:t xml:space="preserve">and each box is </w:t>
-      </w:r>
-      <w:r>
-        <w:rPr>
-          <w:color w:val="18A303"/>
-        </w:rPr>
-        <w:t xml:space="preserve">horizontally </w:t>
-      </w:r>
-      <w:r>
-        <w:rPr>
-          <w:color w:val="18A303"/>
-        </w:rPr>
-        <w:t xml:space="preserve">centered on the lower </w:t>
+        <w:t xml:space="preserve">We made a box plot of the curtain distribution in L shell </w:t>
+      </w:r>
+      <w:r>
+        <w:rPr>
+          <w:rFonts w:eastAsia="Noto Serif CJK SC" w:cs="Lohit Devanagari"/>
+          <w:color w:val="18A303"/>
+          <w:kern w:val="2"/>
+          <w:sz w:val="24"/>
+          <w:szCs w:val="24"/>
+          <w:lang w:val="en-US" w:eastAsia="zh-CN" w:bidi="hi-IN"/>
+        </w:rPr>
+        <w:t>vs</w:t>
+      </w:r>
+      <w:r>
+        <w:rPr>
+          <w:rFonts w:eastAsia="Noto Serif CJK SC" w:cs="Lohit Devanagari"/>
+          <w:color w:val="18A303"/>
+          <w:kern w:val="2"/>
+          <w:sz w:val="24"/>
+          <w:szCs w:val="24"/>
+          <w:lang w:val="en-US" w:eastAsia="zh-CN" w:bidi="hi-IN"/>
+        </w:rPr>
+        <w:t xml:space="preserve"> </w:t>
+      </w:r>
+      <w:r>
+        <w:rPr>
+          <w:color w:val="18A303"/>
+        </w:rPr>
+        <w:t xml:space="preserve">AE. The AE bins are 100 nT wide and each box is horizontally centered on the lower </w:t>
       </w:r>
       <w:r>
         <w:rPr>
@@ -1688,84 +1591,200 @@
         <w:rPr>
           <w:color w:val="18A303"/>
         </w:rPr>
-        <w:t xml:space="preserve"> of the </w:t>
-      </w:r>
-      <w:r>
-        <w:rPr>
-          <w:color w:val="18A303"/>
+        <w:t xml:space="preserve"> of </w:t>
+      </w:r>
+      <w:r>
+        <w:rPr>
+          <w:rFonts w:eastAsia="Noto Serif CJK SC" w:cs="Lohit Devanagari"/>
+          <w:color w:val="18A303"/>
+          <w:kern w:val="2"/>
+          <w:sz w:val="24"/>
+          <w:szCs w:val="24"/>
+          <w:lang w:val="en-US" w:eastAsia="zh-CN" w:bidi="hi-IN"/>
+        </w:rPr>
+        <w:t>each</w:t>
+      </w:r>
+      <w:r>
+        <w:rPr>
+          <w:color w:val="18A303"/>
+        </w:rPr>
+        <w:t xml:space="preserve"> AE bin. The horizontal yellow line inside each box is the median value of the distribution, while the top and bottom box edges show the interquartile range. </w:t>
+      </w:r>
+      <w:r>
+        <w:rPr>
+          <w:rFonts w:eastAsia="Noto Serif CJK SC" w:cs="Lohit Devanagari"/>
+          <w:color w:val="18A303"/>
+          <w:kern w:val="2"/>
+          <w:sz w:val="24"/>
+          <w:szCs w:val="24"/>
+          <w:lang w:val="en-US" w:eastAsia="zh-CN" w:bidi="hi-IN"/>
+        </w:rPr>
+        <w:t xml:space="preserve">Most of the probability density is spread out over a few L shells, but the tails of the distributions are very wide. </w:t>
+      </w:r>
+    </w:p>
+    <w:p>
+      <w:pPr>
+        <w:pStyle w:val="Normal"/>
+        <w:bidi w:val="0"/>
+        <w:jc w:val="left"/>
+        <w:rPr>
+          <w:rFonts w:ascii="Liberation Serif" w:hAnsi="Liberation Serif" w:eastAsia="Noto Serif CJK SC" w:cs="Lohit Devanagari"/>
+          <w:color w:val="18A303"/>
+          <w:kern w:val="2"/>
+          <w:sz w:val="24"/>
+          <w:szCs w:val="24"/>
+          <w:lang w:val="en-US" w:eastAsia="zh-CN" w:bidi="hi-IN"/>
+        </w:rPr>
+      </w:pPr>
+      <w:r>
+        <w:rPr>
+          <w:rFonts w:eastAsia="Noto Serif CJK SC" w:cs="Lohit Devanagari"/>
+          <w:color w:val="18A303"/>
+          <w:kern w:val="2"/>
+          <w:sz w:val="24"/>
+          <w:szCs w:val="24"/>
+          <w:lang w:val="en-US" w:eastAsia="zh-CN" w:bidi="hi-IN"/>
+        </w:rPr>
+      </w:r>
+    </w:p>
+    <w:p>
+      <w:pPr>
+        <w:pStyle w:val="Normal"/>
+        <w:bidi w:val="0"/>
+        <w:jc w:val="left"/>
+        <w:rPr/>
+      </w:pPr>
+      <w:r>
+        <w:rPr>
+          <w:rFonts w:eastAsia="Noto Serif CJK SC" w:cs="Lohit Devanagari"/>
+          <w:color w:val="18A303"/>
+          <w:kern w:val="2"/>
+          <w:sz w:val="24"/>
+          <w:szCs w:val="24"/>
+          <w:lang w:val="en-US" w:eastAsia="zh-CN" w:bidi="hi-IN"/>
+        </w:rPr>
+        <w:t>B</w:t>
+      </w:r>
+      <w:r>
+        <w:rPr>
+          <w:rFonts w:eastAsia="Noto Serif CJK SC" w:cs="Lohit Devanagari"/>
+          <w:color w:val="18A303"/>
+          <w:kern w:val="2"/>
+          <w:sz w:val="24"/>
+          <w:szCs w:val="24"/>
+          <w:lang w:val="en-US" w:eastAsia="zh-CN" w:bidi="hi-IN"/>
+        </w:rPr>
+        <w:t>ecaus</w:t>
+      </w:r>
+      <w:r>
+        <w:rPr>
+          <w:rFonts w:eastAsia="Noto Serif CJK SC" w:cs="Lohit Devanagari"/>
+          <w:color w:val="18A303"/>
+          <w:kern w:val="2"/>
+          <w:sz w:val="24"/>
+          <w:szCs w:val="24"/>
+          <w:lang w:val="en-US" w:eastAsia="zh-CN" w:bidi="hi-IN"/>
+        </w:rPr>
+        <w:t xml:space="preserve">e </w:t>
+      </w:r>
+      <w:r>
+        <w:rPr>
+          <w:rFonts w:eastAsia="Noto Serif CJK SC" w:cs="Lohit Devanagari"/>
+          <w:color w:val="18A303"/>
+          <w:kern w:val="2"/>
+          <w:sz w:val="24"/>
+          <w:szCs w:val="24"/>
+          <w:lang w:val="en-US" w:eastAsia="zh-CN" w:bidi="hi-IN"/>
+        </w:rPr>
+        <w:t xml:space="preserve">the </w:t>
+      </w:r>
+      <w:r>
+        <w:rPr>
+          <w:rFonts w:eastAsia="Noto Serif CJK SC" w:cs="Lohit Devanagari"/>
+          <w:color w:val="18A303"/>
+          <w:kern w:val="2"/>
+          <w:sz w:val="24"/>
+          <w:szCs w:val="24"/>
+          <w:lang w:val="en-US" w:eastAsia="zh-CN" w:bidi="hi-IN"/>
+        </w:rPr>
+        <w:t>L-</w:t>
+      </w:r>
+      <w:r>
+        <w:rPr>
+          <w:rFonts w:eastAsia="Noto Serif CJK SC" w:cs="Lohit Devanagari"/>
+          <w:color w:val="18A303"/>
+          <w:kern w:val="2"/>
+          <w:sz w:val="24"/>
+          <w:szCs w:val="24"/>
+          <w:lang w:val="en-US" w:eastAsia="zh-CN" w:bidi="hi-IN"/>
         </w:rPr>
         <w:t xml:space="preserve">AE </w:t>
       </w:r>
       <w:r>
         <w:rPr>
-          <w:color w:val="18A303"/>
-        </w:rPr>
-        <w:t xml:space="preserve">bin. </w:t>
-      </w:r>
-      <w:r>
-        <w:rPr>
-          <w:color w:val="18A303"/>
-        </w:rPr>
-        <w:t xml:space="preserve">The horizontal yellow line inside each box is the median value of the distribution; while the top and bottom box edges show the interquartile range. </w:t>
-      </w:r>
-      <w:r>
-        <w:rPr>
-          <w:rFonts w:eastAsia="Noto Serif CJK SC" w:cs="Lohit Devanagari"/>
-          <w:color w:val="18A303"/>
-          <w:kern w:val="2"/>
-          <w:sz w:val="24"/>
-          <w:szCs w:val="24"/>
-          <w:lang w:val="en-US" w:eastAsia="zh-CN" w:bidi="hi-IN"/>
-        </w:rPr>
-        <w:t xml:space="preserve">Most of the probability density is spread out over a few L shells, but the tails of the distributions are very wide. </w:t>
-      </w:r>
-    </w:p>
-    <w:p>
-      <w:pPr>
-        <w:pStyle w:val="Normal"/>
-        <w:bidi w:val="0"/>
-        <w:jc w:val="left"/>
-        <w:rPr>
-          <w:rFonts w:ascii="Liberation Serif" w:hAnsi="Liberation Serif" w:eastAsia="Noto Serif CJK SC" w:cs="Lohit Devanagari"/>
-          <w:color w:val="18A303"/>
-          <w:kern w:val="2"/>
-          <w:sz w:val="24"/>
-          <w:szCs w:val="24"/>
-          <w:lang w:val="en-US" w:eastAsia="zh-CN" w:bidi="hi-IN"/>
-        </w:rPr>
-      </w:pPr>
-      <w:r>
-        <w:rPr/>
-      </w:r>
-    </w:p>
-    <w:p>
-      <w:pPr>
-        <w:pStyle w:val="Normal"/>
-        <w:bidi w:val="0"/>
-        <w:jc w:val="left"/>
-        <w:rPr/>
-      </w:pPr>
-      <w:r>
-        <w:rPr>
-          <w:rFonts w:eastAsia="Noto Serif CJK SC" w:cs="Lohit Devanagari"/>
-          <w:color w:val="18A303"/>
-          <w:kern w:val="2"/>
-          <w:sz w:val="24"/>
-          <w:szCs w:val="24"/>
-          <w:lang w:val="en-US" w:eastAsia="zh-CN" w:bidi="hi-IN"/>
-        </w:rPr>
-        <w:t xml:space="preserve">Given the medians and interquartile ranges, the trend in L shell is weakly anti-correlated with AE so we </w:t>
-      </w:r>
-      <w:r>
-        <w:rPr>
-          <w:rFonts w:eastAsia="Noto Serif CJK SC" w:cs="Lohit Devanagari"/>
-          <w:color w:val="18A303"/>
-          <w:kern w:val="2"/>
-          <w:sz w:val="24"/>
-          <w:szCs w:val="24"/>
-          <w:lang w:val="en-US" w:eastAsia="zh-CN" w:bidi="hi-IN"/>
-        </w:rPr>
-        <w:t>we are not going to add this to the manuscript.</w:t>
+          <w:rFonts w:eastAsia="Noto Serif CJK SC" w:cs="Lohit Devanagari"/>
+          <w:color w:val="18A303"/>
+          <w:kern w:val="2"/>
+          <w:sz w:val="24"/>
+          <w:szCs w:val="24"/>
+          <w:lang w:val="en-US" w:eastAsia="zh-CN" w:bidi="hi-IN"/>
+        </w:rPr>
+        <w:t xml:space="preserve">trend </w:t>
+      </w:r>
+      <w:r>
+        <w:rPr>
+          <w:rFonts w:eastAsia="Noto Serif CJK SC" w:cs="Lohit Devanagari"/>
+          <w:color w:val="18A303"/>
+          <w:kern w:val="2"/>
+          <w:sz w:val="24"/>
+          <w:szCs w:val="24"/>
+          <w:lang w:val="en-US" w:eastAsia="zh-CN" w:bidi="hi-IN"/>
+        </w:rPr>
+        <w:t xml:space="preserve">is </w:t>
+      </w:r>
+      <w:r>
+        <w:rPr>
+          <w:rFonts w:eastAsia="Noto Serif CJK SC" w:cs="Lohit Devanagari"/>
+          <w:color w:val="18A303"/>
+          <w:kern w:val="2"/>
+          <w:sz w:val="24"/>
+          <w:szCs w:val="24"/>
+          <w:lang w:val="en-US" w:eastAsia="zh-CN" w:bidi="hi-IN"/>
+        </w:rPr>
+        <w:t>not statistically significant</w:t>
+      </w:r>
+      <w:r>
+        <w:rPr>
+          <w:rFonts w:eastAsia="Noto Serif CJK SC" w:cs="Lohit Devanagari"/>
+          <w:color w:val="18A303"/>
+          <w:kern w:val="2"/>
+          <w:sz w:val="24"/>
+          <w:szCs w:val="24"/>
+          <w:lang w:val="en-US" w:eastAsia="zh-CN" w:bidi="hi-IN"/>
+        </w:rPr>
+        <w:t xml:space="preserve">, </w:t>
+      </w:r>
+      <w:r>
+        <w:rPr>
+          <w:rFonts w:eastAsia="Noto Serif CJK SC" w:cs="Lohit Devanagari"/>
+          <w:color w:val="18A303"/>
+          <w:kern w:val="2"/>
+          <w:sz w:val="24"/>
+          <w:szCs w:val="24"/>
+          <w:lang w:val="en-US" w:eastAsia="zh-CN" w:bidi="hi-IN"/>
+        </w:rPr>
+        <w:t xml:space="preserve">we </w:t>
+      </w:r>
+      <w:r>
+        <w:rPr>
+          <w:rFonts w:eastAsia="Noto Serif CJK SC" w:cs="Lohit Devanagari"/>
+          <w:color w:val="18A303"/>
+          <w:kern w:val="2"/>
+          <w:sz w:val="24"/>
+          <w:szCs w:val="24"/>
+          <w:lang w:val="en-US" w:eastAsia="zh-CN" w:bidi="hi-IN"/>
+        </w:rPr>
+        <w:t>are not going to add this to the manuscript.</w:t>
       </w:r>
     </w:p>
     <w:p>
@@ -2016,19 +2035,7 @@
         <w:rPr>
           <w:color w:val="18A303"/>
         </w:rPr>
-        <w:t xml:space="preserve">We chose </w:t>
-      </w:r>
-      <w:r>
-        <w:rPr>
-          <w:color w:val="18A303"/>
-        </w:rPr>
-        <w:t>AE</w:t>
-      </w:r>
-      <w:r>
-        <w:rPr>
-          <w:color w:val="18A303"/>
-        </w:rPr>
-        <w:t xml:space="preserve"> </w:t>
+        <w:t xml:space="preserve">We chose AE </w:t>
       </w:r>
       <w:r>
         <w:rPr>
@@ -2280,224 +2287,43 @@
       </w:pPr>
       <w:r>
         <w:rPr>
-          <w:color w:val="18A303"/>
-        </w:rPr>
-        <w:t xml:space="preserve">The point is that </w:t>
-      </w:r>
-      <w:r>
-        <w:rPr>
-          <w:rFonts w:eastAsia="Noto Serif CJK SC" w:cs="Lohit Devanagari"/>
-          <w:color w:val="18A303"/>
-          <w:kern w:val="2"/>
-          <w:sz w:val="24"/>
-          <w:szCs w:val="24"/>
-          <w:lang w:val="en-US" w:eastAsia="zh-CN" w:bidi="hi-IN"/>
-        </w:rPr>
-        <w:t>the observed</w:t>
-      </w:r>
-      <w:r>
-        <w:rPr>
-          <w:color w:val="18A303"/>
-        </w:rPr>
-        <w:t xml:space="preserve"> electrons immediately precipitated but </w:t>
-      </w:r>
-      <w:r>
-        <w:rPr>
-          <w:rFonts w:eastAsia="Noto Serif CJK SC" w:cs="Lohit Devanagari"/>
-          <w:color w:val="18A303"/>
-          <w:kern w:val="2"/>
-          <w:sz w:val="24"/>
-          <w:szCs w:val="24"/>
-          <w:lang w:val="en-US" w:eastAsia="zh-CN" w:bidi="hi-IN"/>
-        </w:rPr>
-        <w:t xml:space="preserve">more were continuously scattered for </w:t>
-      </w:r>
-      <w:r>
-        <w:rPr>
-          <w:rFonts w:eastAsia="Noto Serif CJK SC" w:cs="Lohit Devanagari"/>
-          <w:color w:val="18A303"/>
-          <w:kern w:val="2"/>
-          <w:sz w:val="24"/>
-          <w:szCs w:val="24"/>
-          <w:lang w:val="en-US" w:eastAsia="zh-CN" w:bidi="hi-IN"/>
-        </w:rPr>
-        <w:t xml:space="preserve">at least </w:t>
-      </w:r>
-      <w:r>
-        <w:rPr>
-          <w:rFonts w:eastAsia="Noto Serif CJK SC" w:cs="Lohit Devanagari"/>
-          <w:color w:val="18A303"/>
-          <w:kern w:val="2"/>
-          <w:sz w:val="24"/>
-          <w:szCs w:val="24"/>
-          <w:lang w:val="en-US" w:eastAsia="zh-CN" w:bidi="hi-IN"/>
-        </w:rPr>
-        <w:t xml:space="preserve">6 seconds (~4 bounce periods) </w:t>
-      </w:r>
-      <w:r>
-        <w:rPr>
-          <w:rFonts w:eastAsia="Noto Serif CJK SC" w:cs="Lohit Devanagari"/>
-          <w:color w:val="18A303"/>
-          <w:kern w:val="2"/>
-          <w:sz w:val="24"/>
-          <w:szCs w:val="24"/>
-          <w:lang w:val="en-US" w:eastAsia="zh-CN" w:bidi="hi-IN"/>
-        </w:rPr>
-        <w:t>in one case</w:t>
-      </w:r>
-      <w:r>
-        <w:rPr>
-          <w:rFonts w:eastAsia="Noto Serif CJK SC" w:cs="Lohit Devanagari"/>
-          <w:color w:val="18A303"/>
-          <w:kern w:val="2"/>
-          <w:sz w:val="24"/>
-          <w:szCs w:val="24"/>
-          <w:lang w:val="en-US" w:eastAsia="zh-CN" w:bidi="hi-IN"/>
-        </w:rPr>
-        <w:t xml:space="preserve">. These examples are the exception to the drifting microburst hypothesis, </w:t>
-      </w:r>
-      <w:r>
-        <w:rPr>
-          <w:rFonts w:eastAsia="Noto Serif CJK SC" w:cs="Lohit Devanagari"/>
-          <w:color w:val="18A303"/>
-          <w:kern w:val="2"/>
-          <w:sz w:val="24"/>
-          <w:szCs w:val="24"/>
-          <w:lang w:val="en-US" w:eastAsia="zh-CN" w:bidi="hi-IN"/>
-        </w:rPr>
-        <w:t>but not the rule</w:t>
-      </w:r>
-      <w:r>
-        <w:rPr>
-          <w:rFonts w:eastAsia="Noto Serif CJK SC" w:cs="Lohit Devanagari"/>
-          <w:color w:val="18A303"/>
-          <w:kern w:val="2"/>
-          <w:sz w:val="24"/>
-          <w:szCs w:val="24"/>
-          <w:lang w:val="en-US" w:eastAsia="zh-CN" w:bidi="hi-IN"/>
-        </w:rPr>
-        <w:t xml:space="preserve">. </w:t>
-      </w:r>
-      <w:r>
-        <w:rPr>
-          <w:rFonts w:eastAsia="Noto Serif CJK SC" w:cs="Lohit Devanagari"/>
-          <w:color w:val="18A303"/>
-          <w:kern w:val="2"/>
-          <w:sz w:val="24"/>
-          <w:szCs w:val="24"/>
-          <w:lang w:val="en-US" w:eastAsia="zh-CN" w:bidi="hi-IN"/>
-        </w:rPr>
-        <w:t>Some of these curtains could be drifting, but we need another AC6-like mission with pitch angle resolution to thoroughly address this hypothesis.</w:t>
-      </w:r>
-      <w:r>
-        <w:rPr>
-          <w:rFonts w:eastAsia="Noto Serif CJK SC" w:cs="Lohit Devanagari"/>
-          <w:color w:val="18A303"/>
-          <w:kern w:val="2"/>
-          <w:sz w:val="24"/>
-          <w:szCs w:val="24"/>
-          <w:lang w:val="en-US" w:eastAsia="zh-CN" w:bidi="hi-IN"/>
-        </w:rPr>
-        <w:t xml:space="preserve"> </w:t>
-      </w:r>
-      <w:r>
-        <w:rPr>
-          <w:rFonts w:eastAsia="Noto Serif CJK SC" w:cs="Lohit Devanagari"/>
-          <w:color w:val="18A303"/>
-          <w:kern w:val="2"/>
-          <w:sz w:val="24"/>
-          <w:szCs w:val="24"/>
-          <w:lang w:val="en-US" w:eastAsia="zh-CN" w:bidi="hi-IN"/>
-        </w:rPr>
-        <w:t>That said, t</w:t>
-      </w:r>
-      <w:r>
-        <w:rPr>
-          <w:rFonts w:eastAsia="Noto Serif CJK SC" w:cs="Lohit Devanagari"/>
-          <w:color w:val="18A303"/>
-          <w:kern w:val="2"/>
-          <w:sz w:val="24"/>
-          <w:szCs w:val="24"/>
-          <w:lang w:val="en-US" w:eastAsia="zh-CN" w:bidi="hi-IN"/>
-        </w:rPr>
-        <w:t xml:space="preserve">he relatively few examples </w:t>
-      </w:r>
-      <w:r>
-        <w:rPr>
-          <w:rFonts w:eastAsia="Noto Serif CJK SC" w:cs="Lohit Devanagari"/>
-          <w:color w:val="18A303"/>
-          <w:kern w:val="2"/>
-          <w:sz w:val="24"/>
-          <w:szCs w:val="24"/>
-          <w:lang w:val="en-US" w:eastAsia="zh-CN" w:bidi="hi-IN"/>
-        </w:rPr>
-        <w:t>that we know for sure continuously precipitated,</w:t>
-      </w:r>
-      <w:r>
-        <w:rPr>
-          <w:rFonts w:eastAsia="Noto Serif CJK SC" w:cs="Lohit Devanagari"/>
-          <w:color w:val="18A303"/>
-          <w:kern w:val="2"/>
-          <w:sz w:val="24"/>
-          <w:szCs w:val="24"/>
-          <w:lang w:val="en-US" w:eastAsia="zh-CN" w:bidi="hi-IN"/>
-        </w:rPr>
-        <w:t xml:space="preserve"> </w:t>
-      </w:r>
-      <w:r>
-        <w:rPr>
-          <w:rFonts w:eastAsia="Noto Serif CJK SC" w:cs="Lohit Devanagari"/>
-          <w:color w:val="18A303"/>
-          <w:kern w:val="2"/>
-          <w:sz w:val="24"/>
-          <w:szCs w:val="24"/>
-          <w:lang w:val="en-US" w:eastAsia="zh-CN" w:bidi="hi-IN"/>
-        </w:rPr>
-        <w:t xml:space="preserve">can be explained by </w:t>
-      </w:r>
-      <w:r>
-        <w:rPr>
-          <w:rFonts w:eastAsia="Noto Serif CJK SC" w:cs="Lohit Devanagari"/>
-          <w:color w:val="18A303"/>
-          <w:kern w:val="2"/>
-          <w:sz w:val="24"/>
-          <w:szCs w:val="24"/>
-          <w:lang w:val="en-US" w:eastAsia="zh-CN" w:bidi="hi-IN"/>
-        </w:rPr>
-        <w:t xml:space="preserve">the relative size of the BLC region </w:t>
-      </w:r>
-      <w:r>
-        <w:rPr>
-          <w:rFonts w:eastAsia="Noto Serif CJK SC" w:cs="Lohit Devanagari"/>
-          <w:color w:val="18A303"/>
-          <w:kern w:val="2"/>
-          <w:sz w:val="24"/>
-          <w:szCs w:val="24"/>
-          <w:lang w:val="en-US" w:eastAsia="zh-CN" w:bidi="hi-IN"/>
-        </w:rPr>
-        <w:t xml:space="preserve">as </w:t>
-      </w:r>
-      <w:r>
-        <w:rPr>
-          <w:rFonts w:eastAsia="Noto Serif CJK SC" w:cs="Lohit Devanagari"/>
-          <w:color w:val="18A303"/>
-          <w:kern w:val="2"/>
-          <w:sz w:val="24"/>
-          <w:szCs w:val="24"/>
-          <w:lang w:val="en-US" w:eastAsia="zh-CN" w:bidi="hi-IN"/>
-        </w:rPr>
-        <w:t xml:space="preserve">compared to </w:t>
-      </w:r>
-      <w:r>
-        <w:rPr>
-          <w:rFonts w:eastAsia="Noto Serif CJK SC" w:cs="Lohit Devanagari"/>
-          <w:color w:val="18A303"/>
-          <w:kern w:val="2"/>
-          <w:sz w:val="24"/>
-          <w:szCs w:val="24"/>
-          <w:lang w:val="en-US" w:eastAsia="zh-CN" w:bidi="hi-IN"/>
-        </w:rPr>
-        <w:t>global area of precipitation.</w:t>
+          <w:rFonts w:eastAsia="Noto Serif CJK SC" w:cs="Lohit Devanagari"/>
+          <w:color w:val="18A303"/>
+          <w:kern w:val="2"/>
+          <w:sz w:val="24"/>
+          <w:szCs w:val="24"/>
+          <w:lang w:val="en-US" w:eastAsia="zh-CN" w:bidi="hi-IN"/>
+        </w:rPr>
+        <w:t xml:space="preserve">What we are saying here is the drifting microburst hypothesis can not explain these curtains. There must be something else going on. </w:t>
+      </w:r>
+      <w:r>
+        <w:rPr>
+          <w:rFonts w:eastAsia="Noto Serif CJK SC" w:cs="Lohit Devanagari"/>
+          <w:color w:val="18A303"/>
+          <w:kern w:val="2"/>
+          <w:sz w:val="24"/>
+          <w:szCs w:val="24"/>
+          <w:lang w:val="en-US" w:eastAsia="zh-CN" w:bidi="hi-IN"/>
+        </w:rPr>
+        <w:t>We clarified this sentence in section 5.3.</w:t>
+      </w:r>
+    </w:p>
+    <w:p>
+      <w:pPr>
+        <w:pStyle w:val="Normal"/>
+        <w:bidi w:val="0"/>
+        <w:jc w:val="left"/>
+        <w:rPr>
+          <w:rFonts w:eastAsia="Noto Serif CJK SC" w:cs="Lohit Devanagari"/>
+          <w:color w:val="18A303"/>
+          <w:kern w:val="2"/>
+          <w:sz w:val="24"/>
+          <w:szCs w:val="24"/>
+          <w:lang w:val="en-US" w:eastAsia="zh-CN" w:bidi="hi-IN"/>
+        </w:rPr>
+      </w:pPr>
+      <w:r>
+        <w:rPr/>
       </w:r>
     </w:p>
     <w:p>
@@ -2863,95 +2689,7 @@
           <w:szCs w:val="24"/>
           <w:lang w:val="en-US" w:eastAsia="zh-CN" w:bidi="hi-IN"/>
         </w:rPr>
-        <w:t>The</w:t>
-      </w:r>
-      <w:r>
-        <w:rPr>
-          <w:rFonts w:eastAsia="Noto Serif CJK SC" w:cs="Lohit Devanagari"/>
-          <w:color w:val="18A303"/>
-          <w:kern w:val="2"/>
-          <w:sz w:val="24"/>
-          <w:szCs w:val="24"/>
-          <w:lang w:val="en-US" w:eastAsia="zh-CN" w:bidi="hi-IN"/>
-        </w:rPr>
-        <w:t>y’re</w:t>
-      </w:r>
-      <w:r>
-        <w:rPr>
-          <w:rFonts w:eastAsia="Noto Serif CJK SC" w:cs="Lohit Devanagari"/>
-          <w:color w:val="18A303"/>
-          <w:kern w:val="2"/>
-          <w:sz w:val="24"/>
-          <w:szCs w:val="24"/>
-          <w:lang w:val="en-US" w:eastAsia="zh-CN" w:bidi="hi-IN"/>
-        </w:rPr>
-        <w:t xml:space="preserve"> are </w:t>
-      </w:r>
-      <w:r>
-        <w:rPr>
-          <w:rFonts w:eastAsia="Noto Serif CJK SC" w:cs="Lohit Devanagari"/>
-          <w:color w:val="18A303"/>
-          <w:kern w:val="2"/>
-          <w:sz w:val="24"/>
-          <w:szCs w:val="24"/>
-          <w:lang w:val="en-US" w:eastAsia="zh-CN" w:bidi="hi-IN"/>
-        </w:rPr>
-        <w:t xml:space="preserve">typically </w:t>
-      </w:r>
-      <w:r>
-        <w:rPr>
-          <w:rFonts w:eastAsia="Noto Serif CJK SC" w:cs="Lohit Devanagari"/>
-          <w:color w:val="18A303"/>
-          <w:kern w:val="2"/>
-          <w:sz w:val="24"/>
-          <w:szCs w:val="24"/>
-          <w:lang w:val="en-US" w:eastAsia="zh-CN" w:bidi="hi-IN"/>
-        </w:rPr>
-        <w:t xml:space="preserve">counted individually, </w:t>
-      </w:r>
-      <w:r>
-        <w:rPr>
-          <w:rFonts w:eastAsia="Noto Serif CJK SC" w:cs="Lohit Devanagari"/>
-          <w:color w:val="18A303"/>
-          <w:kern w:val="2"/>
-          <w:sz w:val="24"/>
-          <w:szCs w:val="24"/>
-          <w:lang w:val="en-US" w:eastAsia="zh-CN" w:bidi="hi-IN"/>
-        </w:rPr>
-        <w:t xml:space="preserve">but not always. Below is </w:t>
-      </w:r>
-      <w:r>
-        <w:rPr>
-          <w:rFonts w:eastAsia="Noto Serif CJK SC" w:cs="Lohit Devanagari"/>
-          <w:color w:val="18A303"/>
-          <w:kern w:val="2"/>
-          <w:sz w:val="24"/>
-          <w:szCs w:val="24"/>
-          <w:lang w:val="en-US" w:eastAsia="zh-CN" w:bidi="hi-IN"/>
-        </w:rPr>
-        <w:t>a</w:t>
-      </w:r>
-      <w:r>
-        <w:rPr>
-          <w:rFonts w:eastAsia="Noto Serif CJK SC" w:cs="Lohit Devanagari"/>
-          <w:color w:val="18A303"/>
-          <w:kern w:val="2"/>
-          <w:sz w:val="24"/>
-          <w:szCs w:val="24"/>
-          <w:lang w:val="en-US" w:eastAsia="zh-CN" w:bidi="hi-IN"/>
-        </w:rPr>
-        <w:t xml:space="preserve"> thorough explanation</w:t>
-      </w:r>
-      <w:r>
-        <w:rPr>
-          <w:rFonts w:eastAsia="Noto Serif CJK SC" w:cs="Lohit Devanagari"/>
-          <w:color w:val="18A303"/>
-          <w:kern w:val="2"/>
-          <w:sz w:val="24"/>
-          <w:szCs w:val="24"/>
-          <w:lang w:val="en-US" w:eastAsia="zh-CN" w:bidi="hi-IN"/>
-        </w:rPr>
-        <w:t xml:space="preserve">. </w:t>
+        <w:t xml:space="preserve">They’re are typically counted individually, but not always. Below is a thorough explanation. </w:t>
       </w:r>
     </w:p>
     <w:p>
@@ -2969,202 +2707,33 @@
         </w:rPr>
       </w:pPr>
       <w:r>
-        <w:rPr/>
-      </w:r>
-    </w:p>
-    <w:p>
-      <w:pPr>
-        <w:pStyle w:val="Normal"/>
-        <w:bidi w:val="0"/>
-        <w:jc w:val="left"/>
-        <w:rPr/>
-      </w:pPr>
-      <w:r>
-        <w:rPr>
-          <w:rFonts w:eastAsia="Noto Serif CJK SC" w:cs="Lohit Devanagari"/>
-          <w:color w:val="18A303"/>
-          <w:kern w:val="2"/>
-          <w:sz w:val="24"/>
-          <w:szCs w:val="24"/>
-          <w:lang w:val="en-US" w:eastAsia="zh-CN" w:bidi="hi-IN"/>
-        </w:rPr>
-        <w:t xml:space="preserve">First, the peak finding algorithm </w:t>
-      </w:r>
-      <w:r>
-        <w:rPr>
-          <w:rFonts w:eastAsia="Noto Serif CJK SC" w:cs="Lohit Devanagari"/>
-          <w:color w:val="18A303"/>
-          <w:kern w:val="2"/>
-          <w:sz w:val="24"/>
-          <w:szCs w:val="24"/>
-          <w:lang w:val="en-US" w:eastAsia="zh-CN" w:bidi="hi-IN"/>
-        </w:rPr>
-        <w:t xml:space="preserve">identifies </w:t>
-      </w:r>
-      <w:r>
-        <w:rPr>
-          <w:rFonts w:eastAsia="Noto Serif CJK SC" w:cs="Lohit Devanagari"/>
-          <w:color w:val="18A303"/>
-          <w:kern w:val="2"/>
-          <w:sz w:val="24"/>
-          <w:szCs w:val="24"/>
-          <w:lang w:val="en-US" w:eastAsia="zh-CN" w:bidi="hi-IN"/>
-        </w:rPr>
-        <w:t>the</w:t>
-      </w:r>
-      <w:r>
-        <w:rPr>
-          <w:rFonts w:eastAsia="Noto Serif CJK SC" w:cs="Lohit Devanagari"/>
-          <w:color w:val="18A303"/>
-          <w:kern w:val="2"/>
-          <w:sz w:val="24"/>
-          <w:szCs w:val="24"/>
-          <w:lang w:val="en-US" w:eastAsia="zh-CN" w:bidi="hi-IN"/>
-        </w:rPr>
-        <w:t xml:space="preserve"> time intervals when the two dos1 count rate</w:t>
-      </w:r>
-      <w:r>
-        <w:rPr>
-          <w:rFonts w:eastAsia="Noto Serif CJK SC" w:cs="Lohit Devanagari"/>
-          <w:color w:val="18A303"/>
-          <w:kern w:val="2"/>
-          <w:sz w:val="24"/>
-          <w:szCs w:val="24"/>
-          <w:lang w:val="en-US" w:eastAsia="zh-CN" w:bidi="hi-IN"/>
-        </w:rPr>
-        <w:t>s</w:t>
-      </w:r>
-      <w:r>
-        <w:rPr>
-          <w:rFonts w:eastAsia="Noto Serif CJK SC" w:cs="Lohit Devanagari"/>
-          <w:color w:val="18A303"/>
-          <w:kern w:val="2"/>
-          <w:sz w:val="24"/>
-          <w:szCs w:val="24"/>
-          <w:lang w:val="en-US" w:eastAsia="zh-CN" w:bidi="hi-IN"/>
-        </w:rPr>
-        <w:t xml:space="preserve"> are highly </w:t>
-      </w:r>
-      <w:r>
-        <w:rPr>
-          <w:rFonts w:eastAsia="Noto Serif CJK SC" w:cs="Lohit Devanagari"/>
-          <w:color w:val="18A303"/>
-          <w:kern w:val="2"/>
-          <w:sz w:val="24"/>
-          <w:szCs w:val="24"/>
-          <w:lang w:val="en-US" w:eastAsia="zh-CN" w:bidi="hi-IN"/>
-        </w:rPr>
-        <w:t>correlat</w:t>
-      </w:r>
-      <w:r>
-        <w:rPr>
-          <w:rFonts w:eastAsia="Noto Serif CJK SC" w:cs="Lohit Devanagari"/>
-          <w:color w:val="18A303"/>
-          <w:kern w:val="2"/>
-          <w:sz w:val="24"/>
-          <w:szCs w:val="24"/>
-          <w:lang w:val="en-US" w:eastAsia="zh-CN" w:bidi="hi-IN"/>
-        </w:rPr>
-        <w:t xml:space="preserve">ed </w:t>
-      </w:r>
-      <w:r>
-        <w:rPr>
-          <w:rFonts w:eastAsia="Noto Serif CJK SC" w:cs="Lohit Devanagari"/>
-          <w:color w:val="18A303"/>
-          <w:kern w:val="2"/>
-          <w:sz w:val="24"/>
-          <w:szCs w:val="24"/>
-          <w:lang w:val="en-US" w:eastAsia="zh-CN" w:bidi="hi-IN"/>
-        </w:rPr>
-        <w:t xml:space="preserve">and </w:t>
-      </w:r>
-      <w:r>
-        <w:rPr>
-          <w:rFonts w:eastAsia="Noto Serif CJK SC" w:cs="Lohit Devanagari"/>
-          <w:color w:val="18A303"/>
-          <w:kern w:val="2"/>
-          <w:sz w:val="24"/>
-          <w:szCs w:val="24"/>
-          <w:lang w:val="en-US" w:eastAsia="zh-CN" w:bidi="hi-IN"/>
-        </w:rPr>
-        <w:t xml:space="preserve">prominently peaked. </w:t>
-      </w:r>
-      <w:r>
-        <w:rPr>
-          <w:rFonts w:eastAsia="Noto Serif CJK SC" w:cs="Lohit Devanagari"/>
-          <w:color w:val="18A303"/>
-          <w:kern w:val="2"/>
-          <w:sz w:val="24"/>
-          <w:szCs w:val="24"/>
-          <w:lang w:val="en-US" w:eastAsia="zh-CN" w:bidi="hi-IN"/>
-        </w:rPr>
-        <w:t>Often</w:t>
-      </w:r>
-      <w:r>
-        <w:rPr>
-          <w:rFonts w:eastAsia="Noto Serif CJK SC" w:cs="Lohit Devanagari"/>
-          <w:color w:val="18A303"/>
-          <w:kern w:val="2"/>
-          <w:sz w:val="24"/>
-          <w:szCs w:val="24"/>
-          <w:lang w:val="en-US" w:eastAsia="zh-CN" w:bidi="hi-IN"/>
-        </w:rPr>
-        <w:t xml:space="preserve"> intervals contain one prominent peak, but sometimes more than one </w:t>
-      </w:r>
-      <w:r>
-        <w:rPr>
-          <w:rFonts w:eastAsia="Noto Serif CJK SC" w:cs="Lohit Devanagari"/>
-          <w:color w:val="18A303"/>
-          <w:kern w:val="2"/>
-          <w:sz w:val="24"/>
-          <w:szCs w:val="24"/>
-          <w:lang w:val="en-US" w:eastAsia="zh-CN" w:bidi="hi-IN"/>
-        </w:rPr>
-        <w:t>peak</w:t>
-      </w:r>
-      <w:r>
-        <w:rPr>
-          <w:rFonts w:eastAsia="Noto Serif CJK SC" w:cs="Lohit Devanagari"/>
-          <w:color w:val="18A303"/>
-          <w:kern w:val="2"/>
-          <w:sz w:val="24"/>
-          <w:szCs w:val="24"/>
-          <w:lang w:val="en-US" w:eastAsia="zh-CN" w:bidi="hi-IN"/>
-        </w:rPr>
-        <w:t xml:space="preserve"> is inside the time interval. </w:t>
-      </w:r>
-      <w:r>
-        <w:rPr>
-          <w:rFonts w:eastAsia="Noto Serif CJK SC" w:cs="Lohit Devanagari"/>
-          <w:color w:val="18A303"/>
-          <w:kern w:val="2"/>
-          <w:sz w:val="24"/>
-          <w:szCs w:val="24"/>
-          <w:lang w:val="en-US" w:eastAsia="zh-CN" w:bidi="hi-IN"/>
-        </w:rPr>
-        <w:t>F</w:t>
-      </w:r>
-      <w:r>
-        <w:rPr>
-          <w:rFonts w:eastAsia="Noto Serif CJK SC" w:cs="Lohit Devanagari"/>
-          <w:color w:val="18A303"/>
-          <w:kern w:val="2"/>
-          <w:sz w:val="24"/>
-          <w:szCs w:val="24"/>
-          <w:lang w:val="en-US" w:eastAsia="zh-CN" w:bidi="hi-IN"/>
-        </w:rPr>
-        <w:t xml:space="preserve">or studies such O’Brien et al. 2004 and Greeley et al., </w:t>
-      </w:r>
-      <w:r>
-        <w:rPr>
-          <w:rFonts w:eastAsia="Noto Serif CJK SC" w:cs="Lohit Devanagari"/>
-          <w:color w:val="18A303"/>
-          <w:kern w:val="2"/>
-          <w:sz w:val="24"/>
-          <w:szCs w:val="24"/>
-          <w:lang w:val="en-US" w:eastAsia="zh-CN" w:bidi="hi-IN"/>
-        </w:rPr>
-        <w:t>2019 this is not a problem because they were summing the microburst flux. But for this study, since we’re identifying individual curtains, this approach will substantially overestimate the number of curtains. Therefore, for each continuous time interval that satisfied the above two criteria, the curtain saved was time tagged at the highest count rate observed by AC6-A.</w:t>
+        <w:rPr>
+          <w:rFonts w:eastAsia="Noto Serif CJK SC" w:cs="Lohit Devanagari"/>
+          <w:color w:val="18A303"/>
+          <w:kern w:val="2"/>
+          <w:sz w:val="24"/>
+          <w:szCs w:val="24"/>
+          <w:lang w:val="en-US" w:eastAsia="zh-CN" w:bidi="hi-IN"/>
+        </w:rPr>
+      </w:r>
+    </w:p>
+    <w:p>
+      <w:pPr>
+        <w:pStyle w:val="Normal"/>
+        <w:bidi w:val="0"/>
+        <w:jc w:val="left"/>
+        <w:rPr/>
+      </w:pPr>
+      <w:r>
+        <w:rPr>
+          <w:rFonts w:eastAsia="Noto Serif CJK SC" w:cs="Lohit Devanagari"/>
+          <w:color w:val="18A303"/>
+          <w:kern w:val="2"/>
+          <w:sz w:val="24"/>
+          <w:szCs w:val="24"/>
+          <w:lang w:val="en-US" w:eastAsia="zh-CN" w:bidi="hi-IN"/>
+        </w:rPr>
+        <w:t>First, the peak finding algorithm identifies the time intervals when the two dos1 count rates are highly correlated and prominently peaked. Often intervals contain one prominent peak, but sometimes more than one peak is inside the time interval. For studies such O’Brien et al. 2004 and Greeley et al., 2019 this is not a problem because they were summing the microburst flux. But for this study, since we’re identifying individual curtains, this approach will substantially overestimate the number of curtains. Therefore, for each continuous time interval that satisfied the above two criteria, the curtain saved was time tagged at the highest count rate observed by AC6-A.</w:t>
       </w:r>
     </w:p>
     <w:p>
@@ -3320,18 +2889,7 @@
           <w:szCs w:val="24"/>
           <w:lang w:val="en-US" w:eastAsia="zh-CN" w:bidi="hi-IN"/>
         </w:rPr>
-        <w:t xml:space="preserve">it is dos1’s </w:t>
-      </w:r>
-      <w:r>
-        <w:rPr>
-          <w:rFonts w:eastAsia="Noto Serif CJK SC" w:cs="Lohit Devanagari"/>
-          <w:color w:val="18A303"/>
-          <w:kern w:val="2"/>
-          <w:sz w:val="24"/>
-          <w:szCs w:val="24"/>
-          <w:lang w:val="en-US" w:eastAsia="zh-CN" w:bidi="hi-IN"/>
-        </w:rPr>
-        <w:t xml:space="preserve">electronic </w:t>
+        <w:t xml:space="preserve">it is dos1’s electronic </w:t>
       </w:r>
       <w:r>
         <w:rPr>
@@ -3348,18 +2906,7 @@
           <w:szCs w:val="24"/>
           <w:lang w:val="en-US" w:eastAsia="zh-CN" w:bidi="hi-IN"/>
         </w:rPr>
-        <w:t xml:space="preserve">O’Brien et al., 2019. </w:t>
-      </w:r>
-      <w:r>
-        <w:rPr>
-          <w:rFonts w:eastAsia="Noto Serif CJK SC" w:cs="Lohit Devanagari"/>
-          <w:color w:val="18A303"/>
-          <w:kern w:val="2"/>
-          <w:sz w:val="24"/>
-          <w:szCs w:val="24"/>
-          <w:lang w:val="en-US" w:eastAsia="zh-CN" w:bidi="hi-IN"/>
-        </w:rPr>
-        <w:t>We decided to be consistent with the previous study and changed the energy threshold to 35 keV.</w:t>
+        <w:t>O’Brien et al., 2019. We decided to be consistent with the previous study and changed the energy threshold to 35 keV.</w:t>
       </w:r>
     </w:p>
     <w:p>
@@ -4024,7 +3571,7 @@
     <w:pPr>
       <w:widowControl/>
       <w:suppressAutoHyphens w:val="true"/>
-      <w:overflowPunct w:val="true"/>
+      <w:overflowPunct w:val="false"/>
       <w:bidi w:val="0"/>
       <w:spacing w:before="0" w:after="0"/>
       <w:jc w:val="left"/>

</xml_diff>

<commit_message>
Small changes to the paper.
</commit_message>
<xml_diff>
--- a/paper/feedback/v1_0/shumko_ac6_curtain_stats_response_to_reviewers_v1.docx
+++ b/paper/feedback/v1_0/shumko_ac6_curtain_stats_response_to_reviewers_v1.docx
@@ -155,14 +155,9 @@
           <w:szCs w:val="24"/>
           <w:lang w:val="en-US" w:eastAsia="zh-CN" w:bidi="hi-IN"/>
         </w:rPr>
-        <w:t>The biggest change to this manuscript is an addition of a new figure. We expanded the scope of this study by including the geographic distribution of curtains, with an accompanying discussion of the longitudinal distribution of curtains and what signature would be apparent if curtains were drifting.</w:t>
-      </w:r>
-    </w:p>
-    <w:p>
-      <w:pPr>
-        <w:pStyle w:val="Normal"/>
-        <w:bidi w:val="0"/>
-        <w:jc w:val="left"/>
+        <w:t xml:space="preserve">The biggest change to this manuscript is an addition of a new figure. We expanded the scope of this study by including the geographic distribution of curtains, with an accompanying discussion of the longitudinal distribution of curtains and </w:t>
+      </w:r>
+      <w:r>
         <w:rPr>
           <w:rFonts w:eastAsia="Noto Serif CJK SC" w:cs="Lohit Devanagari"/>
           <w:color w:val="auto"/>
@@ -171,7 +166,8 @@
           <w:szCs w:val="24"/>
           <w:lang w:val="en-US" w:eastAsia="zh-CN" w:bidi="hi-IN"/>
         </w:rPr>
-      </w:pPr>
+        <w:t>the expected</w:t>
+      </w:r>
       <w:r>
         <w:rPr>
           <w:rFonts w:eastAsia="Noto Serif CJK SC" w:cs="Lohit Devanagari"/>
@@ -181,15 +177,8 @@
           <w:szCs w:val="24"/>
           <w:lang w:val="en-US" w:eastAsia="zh-CN" w:bidi="hi-IN"/>
         </w:rPr>
-      </w:r>
-    </w:p>
-    <w:p>
-      <w:pPr>
-        <w:pStyle w:val="Normal"/>
-        <w:bidi w:val="0"/>
-        <w:jc w:val="left"/>
-        <w:rPr/>
-      </w:pPr>
+        <w:t xml:space="preserve"> signature </w:t>
+      </w:r>
       <w:r>
         <w:rPr>
           <w:rFonts w:eastAsia="Noto Serif CJK SC" w:cs="Lohit Devanagari"/>
@@ -199,7 +188,304 @@
           <w:szCs w:val="24"/>
           <w:lang w:val="en-US" w:eastAsia="zh-CN" w:bidi="hi-IN"/>
         </w:rPr>
-        <w:t>One additional change that we thought was important. In the introduction we gave a high level overview, and two hypotheses that could create the observed fine structure that persists for multiple seconds. There we mentioned that the fine curtain structure can either be drifting remnants of a gyroresonant wave-particle scattering (such as the Blake and O’Brien 2016 hypothesis) or a stable mechanism that is capable of transporting electrons in pitch angle while both AC6 units pass through the active region’s footprint. We hope that this paragraph gives more context for the reader.</w:t>
+        <w:t xml:space="preserve">for drifting </w:t>
+      </w:r>
+      <w:r>
+        <w:rPr>
+          <w:rFonts w:eastAsia="Noto Serif CJK SC" w:cs="Lohit Devanagari"/>
+          <w:color w:val="auto"/>
+          <w:kern w:val="2"/>
+          <w:sz w:val="24"/>
+          <w:szCs w:val="24"/>
+          <w:lang w:val="en-US" w:eastAsia="zh-CN" w:bidi="hi-IN"/>
+        </w:rPr>
+        <w:t>curtains.</w:t>
+      </w:r>
+    </w:p>
+    <w:p>
+      <w:pPr>
+        <w:pStyle w:val="Normal"/>
+        <w:bidi w:val="0"/>
+        <w:jc w:val="left"/>
+        <w:rPr>
+          <w:rFonts w:eastAsia="Noto Serif CJK SC" w:cs="Lohit Devanagari"/>
+          <w:color w:val="auto"/>
+          <w:kern w:val="2"/>
+          <w:sz w:val="24"/>
+          <w:szCs w:val="24"/>
+          <w:lang w:val="en-US" w:eastAsia="zh-CN" w:bidi="hi-IN"/>
+        </w:rPr>
+      </w:pPr>
+      <w:r>
+        <w:rPr>
+          <w:rFonts w:eastAsia="Noto Serif CJK SC" w:cs="Lohit Devanagari"/>
+          <w:color w:val="auto"/>
+          <w:kern w:val="2"/>
+          <w:sz w:val="24"/>
+          <w:szCs w:val="24"/>
+          <w:lang w:val="en-US" w:eastAsia="zh-CN" w:bidi="hi-IN"/>
+        </w:rPr>
+      </w:r>
+    </w:p>
+    <w:p>
+      <w:pPr>
+        <w:pStyle w:val="Normal"/>
+        <w:bidi w:val="0"/>
+        <w:jc w:val="left"/>
+        <w:rPr/>
+      </w:pPr>
+      <w:r>
+        <w:rPr>
+          <w:rFonts w:eastAsia="Noto Serif CJK SC" w:cs="Lohit Devanagari"/>
+          <w:color w:val="auto"/>
+          <w:kern w:val="2"/>
+          <w:sz w:val="24"/>
+          <w:szCs w:val="24"/>
+          <w:lang w:val="en-US" w:eastAsia="zh-CN" w:bidi="hi-IN"/>
+        </w:rPr>
+        <w:t>We made o</w:t>
+      </w:r>
+      <w:r>
+        <w:rPr>
+          <w:rFonts w:eastAsia="Noto Serif CJK SC" w:cs="Lohit Devanagari"/>
+          <w:color w:val="auto"/>
+          <w:kern w:val="2"/>
+          <w:sz w:val="24"/>
+          <w:szCs w:val="24"/>
+          <w:lang w:val="en-US" w:eastAsia="zh-CN" w:bidi="hi-IN"/>
+        </w:rPr>
+        <w:t xml:space="preserve">ne additional </w:t>
+      </w:r>
+      <w:r>
+        <w:rPr>
+          <w:rFonts w:eastAsia="Noto Serif CJK SC" w:cs="Lohit Devanagari"/>
+          <w:color w:val="auto"/>
+          <w:kern w:val="2"/>
+          <w:sz w:val="24"/>
+          <w:szCs w:val="24"/>
+          <w:lang w:val="en-US" w:eastAsia="zh-CN" w:bidi="hi-IN"/>
+        </w:rPr>
+        <w:t xml:space="preserve">important </w:t>
+      </w:r>
+      <w:r>
+        <w:rPr>
+          <w:rFonts w:eastAsia="Noto Serif CJK SC" w:cs="Lohit Devanagari"/>
+          <w:color w:val="auto"/>
+          <w:kern w:val="2"/>
+          <w:sz w:val="24"/>
+          <w:szCs w:val="24"/>
+          <w:lang w:val="en-US" w:eastAsia="zh-CN" w:bidi="hi-IN"/>
+        </w:rPr>
+        <w:t xml:space="preserve">change. In the introduction we </w:t>
+      </w:r>
+      <w:r>
+        <w:rPr>
+          <w:rFonts w:eastAsia="Noto Serif CJK SC" w:cs="Lohit Devanagari"/>
+          <w:color w:val="auto"/>
+          <w:kern w:val="2"/>
+          <w:sz w:val="24"/>
+          <w:szCs w:val="24"/>
+          <w:lang w:val="en-US" w:eastAsia="zh-CN" w:bidi="hi-IN"/>
+        </w:rPr>
+        <w:t>included</w:t>
+      </w:r>
+      <w:r>
+        <w:rPr>
+          <w:rFonts w:eastAsia="Noto Serif CJK SC" w:cs="Lohit Devanagari"/>
+          <w:color w:val="auto"/>
+          <w:kern w:val="2"/>
+          <w:sz w:val="24"/>
+          <w:szCs w:val="24"/>
+          <w:lang w:val="en-US" w:eastAsia="zh-CN" w:bidi="hi-IN"/>
+        </w:rPr>
+        <w:t xml:space="preserve"> a high level overview </w:t>
+      </w:r>
+      <w:r>
+        <w:rPr>
+          <w:rFonts w:eastAsia="Noto Serif CJK SC" w:cs="Lohit Devanagari"/>
+          <w:color w:val="auto"/>
+          <w:kern w:val="2"/>
+          <w:sz w:val="24"/>
+          <w:szCs w:val="24"/>
+          <w:lang w:val="en-US" w:eastAsia="zh-CN" w:bidi="hi-IN"/>
+        </w:rPr>
+        <w:t>of</w:t>
+      </w:r>
+      <w:r>
+        <w:rPr>
+          <w:rFonts w:eastAsia="Noto Serif CJK SC" w:cs="Lohit Devanagari"/>
+          <w:color w:val="auto"/>
+          <w:kern w:val="2"/>
+          <w:sz w:val="24"/>
+          <w:szCs w:val="24"/>
+          <w:lang w:val="en-US" w:eastAsia="zh-CN" w:bidi="hi-IN"/>
+        </w:rPr>
+        <w:t xml:space="preserve"> </w:t>
+      </w:r>
+      <w:r>
+        <w:rPr>
+          <w:rFonts w:eastAsia="Noto Serif CJK SC" w:cs="Lohit Devanagari"/>
+          <w:color w:val="auto"/>
+          <w:kern w:val="2"/>
+          <w:sz w:val="24"/>
+          <w:szCs w:val="24"/>
+          <w:lang w:val="en-US" w:eastAsia="zh-CN" w:bidi="hi-IN"/>
+        </w:rPr>
+        <w:t xml:space="preserve">two </w:t>
+      </w:r>
+      <w:r>
+        <w:rPr>
+          <w:rFonts w:eastAsia="Noto Serif CJK SC" w:cs="Lohit Devanagari"/>
+          <w:color w:val="auto"/>
+          <w:kern w:val="2"/>
+          <w:sz w:val="24"/>
+          <w:szCs w:val="24"/>
+          <w:lang w:val="en-US" w:eastAsia="zh-CN" w:bidi="hi-IN"/>
+        </w:rPr>
+        <w:t>general</w:t>
+      </w:r>
+      <w:r>
+        <w:rPr>
+          <w:rFonts w:eastAsia="Noto Serif CJK SC" w:cs="Lohit Devanagari"/>
+          <w:color w:val="auto"/>
+          <w:kern w:val="2"/>
+          <w:sz w:val="24"/>
+          <w:szCs w:val="24"/>
+          <w:lang w:val="en-US" w:eastAsia="zh-CN" w:bidi="hi-IN"/>
+        </w:rPr>
+        <w:t xml:space="preserve"> mechanisms </w:t>
+      </w:r>
+      <w:r>
+        <w:rPr>
+          <w:rFonts w:eastAsia="Noto Serif CJK SC" w:cs="Lohit Devanagari"/>
+          <w:color w:val="auto"/>
+          <w:kern w:val="2"/>
+          <w:sz w:val="24"/>
+          <w:szCs w:val="24"/>
+          <w:lang w:val="en-US" w:eastAsia="zh-CN" w:bidi="hi-IN"/>
+        </w:rPr>
+        <w:t>that could create the observed</w:t>
+      </w:r>
+      <w:r>
+        <w:rPr>
+          <w:rFonts w:eastAsia="Noto Serif CJK SC" w:cs="Lohit Devanagari"/>
+          <w:color w:val="auto"/>
+          <w:kern w:val="2"/>
+          <w:sz w:val="24"/>
+          <w:szCs w:val="24"/>
+          <w:lang w:val="en-US" w:eastAsia="zh-CN" w:bidi="hi-IN"/>
+        </w:rPr>
+        <w:t xml:space="preserve"> curtain </w:t>
+      </w:r>
+      <w:r>
+        <w:rPr>
+          <w:rFonts w:eastAsia="Noto Serif CJK SC" w:cs="Lohit Devanagari"/>
+          <w:color w:val="auto"/>
+          <w:kern w:val="2"/>
+          <w:sz w:val="24"/>
+          <w:szCs w:val="24"/>
+          <w:lang w:val="en-US" w:eastAsia="zh-CN" w:bidi="hi-IN"/>
+        </w:rPr>
+        <w:t xml:space="preserve">fine structure. </w:t>
+      </w:r>
+      <w:r>
+        <w:rPr>
+          <w:rFonts w:eastAsia="Noto Serif CJK SC" w:cs="Lohit Devanagari"/>
+          <w:color w:val="auto"/>
+          <w:kern w:val="2"/>
+          <w:sz w:val="24"/>
+          <w:szCs w:val="24"/>
+          <w:lang w:val="en-US" w:eastAsia="zh-CN" w:bidi="hi-IN"/>
+        </w:rPr>
+        <w:t>W</w:t>
+      </w:r>
+      <w:r>
+        <w:rPr>
+          <w:rFonts w:eastAsia="Noto Serif CJK SC" w:cs="Lohit Devanagari"/>
+          <w:color w:val="auto"/>
+          <w:kern w:val="2"/>
+          <w:sz w:val="24"/>
+          <w:szCs w:val="24"/>
+          <w:lang w:val="en-US" w:eastAsia="zh-CN" w:bidi="hi-IN"/>
+        </w:rPr>
+        <w:t xml:space="preserve">e mentioned that the fine curtain structure can be </w:t>
+      </w:r>
+      <w:r>
+        <w:rPr>
+          <w:rFonts w:eastAsia="Noto Serif CJK SC" w:cs="Lohit Devanagari"/>
+          <w:color w:val="auto"/>
+          <w:kern w:val="2"/>
+          <w:sz w:val="24"/>
+          <w:szCs w:val="24"/>
+          <w:lang w:val="en-US" w:eastAsia="zh-CN" w:bidi="hi-IN"/>
+        </w:rPr>
+        <w:t xml:space="preserve">due to </w:t>
+      </w:r>
+      <w:r>
+        <w:rPr>
+          <w:rFonts w:eastAsia="Noto Serif CJK SC" w:cs="Lohit Devanagari"/>
+          <w:color w:val="auto"/>
+          <w:kern w:val="2"/>
+          <w:sz w:val="24"/>
+          <w:szCs w:val="24"/>
+          <w:lang w:val="en-US" w:eastAsia="zh-CN" w:bidi="hi-IN"/>
+        </w:rPr>
+        <w:t xml:space="preserve">either drifting remnants of a gyroresonant wave-particle scattering (such as the Blake and O’Brien 2016 hypothesis), or a stable mechanism that is capable of </w:t>
+      </w:r>
+      <w:r>
+        <w:rPr>
+          <w:rFonts w:eastAsia="Noto Serif CJK SC" w:cs="Lohit Devanagari"/>
+          <w:color w:val="auto"/>
+          <w:kern w:val="2"/>
+          <w:sz w:val="24"/>
+          <w:szCs w:val="24"/>
+          <w:lang w:val="en-US" w:eastAsia="zh-CN" w:bidi="hi-IN"/>
+        </w:rPr>
+        <w:t xml:space="preserve">continuously </w:t>
+      </w:r>
+      <w:r>
+        <w:rPr>
+          <w:rFonts w:eastAsia="Noto Serif CJK SC" w:cs="Lohit Devanagari"/>
+          <w:color w:val="auto"/>
+          <w:kern w:val="2"/>
+          <w:sz w:val="24"/>
+          <w:szCs w:val="24"/>
+          <w:lang w:val="en-US" w:eastAsia="zh-CN" w:bidi="hi-IN"/>
+        </w:rPr>
+        <w:t xml:space="preserve">transporting electrons in pitch angle while both AC6 units pass through the active region’s footprint. We hope that this paragraph gives more context </w:t>
+      </w:r>
+      <w:r>
+        <w:rPr>
+          <w:rFonts w:eastAsia="Noto Serif CJK SC" w:cs="Lohit Devanagari"/>
+          <w:color w:val="auto"/>
+          <w:kern w:val="2"/>
+          <w:sz w:val="24"/>
+          <w:szCs w:val="24"/>
+          <w:lang w:val="en-US" w:eastAsia="zh-CN" w:bidi="hi-IN"/>
+        </w:rPr>
+        <w:t xml:space="preserve">and clarity </w:t>
+      </w:r>
+      <w:r>
+        <w:rPr>
+          <w:rFonts w:eastAsia="Noto Serif CJK SC" w:cs="Lohit Devanagari"/>
+          <w:color w:val="auto"/>
+          <w:kern w:val="2"/>
+          <w:sz w:val="24"/>
+          <w:szCs w:val="24"/>
+          <w:lang w:val="en-US" w:eastAsia="zh-CN" w:bidi="hi-IN"/>
+        </w:rPr>
+        <w:t xml:space="preserve">to </w:t>
+      </w:r>
+      <w:r>
+        <w:rPr>
+          <w:rFonts w:eastAsia="Noto Serif CJK SC" w:cs="Lohit Devanagari"/>
+          <w:color w:val="auto"/>
+          <w:kern w:val="2"/>
+          <w:sz w:val="24"/>
+          <w:szCs w:val="24"/>
+          <w:lang w:val="en-US" w:eastAsia="zh-CN" w:bidi="hi-IN"/>
+        </w:rPr>
+        <w:t>the reader.</w:t>
       </w:r>
     </w:p>
     <w:p>
@@ -2327,7 +2613,18 @@
           <w:szCs w:val="24"/>
           <w:lang w:val="en-US" w:eastAsia="zh-CN" w:bidi="hi-IN"/>
         </w:rPr>
-        <w:t>We clarified these sentences in section 5.3.</w:t>
+        <w:t>We rewrote the beginning of</w:t>
+      </w:r>
+      <w:r>
+        <w:rPr>
+          <w:rFonts w:eastAsia="Noto Serif CJK SC" w:cs="Lohit Devanagari"/>
+          <w:color w:val="18A303"/>
+          <w:kern w:val="2"/>
+          <w:sz w:val="24"/>
+          <w:szCs w:val="24"/>
+          <w:lang w:val="en-US" w:eastAsia="zh-CN" w:bidi="hi-IN"/>
+        </w:rPr>
+        <w:t xml:space="preserve"> section 5.3 to be more clear.</w:t>
       </w:r>
     </w:p>
     <w:p>

</xml_diff>